<commit_message>
-> Fixed bug that didn't pick up some links.
</commit_message>
<xml_diff>
--- a/project1.docx
+++ b/project1.docx
@@ -204,7 +204,22 @@
       </w:pPr>
       <w:r>
         <w:rPr/>
-        <w:t>Robustness: This crawler is able to identify broken links by comparing its title with this webserver's configured broken link title, 404 Not Found. It might not work for different web servers or different configuration, but it does work with the test data. Robustness is also implemented by</w:t>
+        <w:t>Robustness: This crawler is able to identify broken links by comparing its title with this webserver's configured broken link title, 404 Not Found. It might not work for different web servers or different configuration, but it does work with the test data. Robustness is also implemented with duplicate detection, that is implementing by calculating the hash of every visited document. Every time a new crawleable URL is found, before crawling it, its hash is calculated and compared to all existing hashes of crawled documents, and not crawling the document if the hash is the same as any of them.</w:t>
+      </w:r>
+    </w:p>
+    <w:p>
+      <w:pPr>
+        <w:pStyle w:val="ListParagraph"/>
+        <w:numPr>
+          <w:ilvl w:val="0"/>
+          <w:numId w:val="2"/>
+        </w:numPr>
+        <w:spacing w:lineRule="auto" w:line="240" w:before="0" w:after="120"/>
+        <w:rPr/>
+      </w:pPr>
+      <w:r>
+        <w:rPr/>
+        <w:t>Freshness: This property of a web crawler is not implemented on the code, as it is considered out of scope. However, it could be easily implemented by storing the dictionary and the URL list data structure (that contains hashes for each document) in non-volatile storage. That data structure would then be read at the start of execution and then the crawling begins. Once a URL has been found, its hash is calculated and compared to the previous hash for that same document. If they are not identical, it means the document has changed. All entries in the dictionary with that document ID would then be deleted so the document can be crawled again.</w:t>
       </w:r>
     </w:p>
     <w:p>
@@ -378,6 +393,414 @@
       </w:pPr>
       <w:r>
         <w:rPr/>
+        <w:t>URL: https://lucene.apache.org/core/, Title: NONE, Type: OutgoingLink</w:t>
+      </w:r>
+    </w:p>
+    <w:p>
+      <w:pPr>
+        <w:pStyle w:val="ListParagraph"/>
+        <w:spacing w:lineRule="auto" w:line="240" w:before="0" w:after="120"/>
+        <w:rPr/>
+      </w:pPr>
+      <w:r>
+        <w:rPr/>
+        <w:t>URL: https://en.wikipedia.org/wiki/Stop_words, Title: NONE, Type: OutgoingLink</w:t>
+      </w:r>
+    </w:p>
+    <w:p>
+      <w:pPr>
+        <w:pStyle w:val="ListParagraph"/>
+        <w:spacing w:lineRule="auto" w:line="240" w:before="0" w:after="120"/>
+        <w:rPr/>
+      </w:pPr>
+      <w:r>
+        <w:rPr/>
+        <w:t>URL: https://smu.instructure.com, Title: NONE, Type: OutgoingLink</w:t>
+      </w:r>
+    </w:p>
+    <w:p>
+      <w:pPr>
+        <w:pStyle w:val="ListParagraph"/>
+        <w:spacing w:lineRule="auto" w:line="240" w:before="0" w:after="120"/>
+        <w:rPr/>
+      </w:pPr>
+      <w:r>
+        <w:rPr/>
+        <w:t>URL: https://lyle.smu.edu/~fmoore/misc/tokenizing_exercise.pdf, Title: NONE, Type: OtherDocumentFormat</w:t>
+      </w:r>
+    </w:p>
+    <w:p>
+      <w:pPr>
+        <w:pStyle w:val="ListParagraph"/>
+        <w:spacing w:lineRule="auto" w:line="240" w:before="0" w:after="120"/>
+        <w:rPr/>
+      </w:pPr>
+      <w:r>
+        <w:rPr/>
+        <w:t>URL: https://lyle.smu.edu/~fmoore/misc/page113.xlsx, Title: NONE, Type: OtherDocumentFormat</w:t>
+      </w:r>
+    </w:p>
+    <w:p>
+      <w:pPr>
+        <w:pStyle w:val="ListParagraph"/>
+        <w:spacing w:lineRule="auto" w:line="240" w:before="0" w:after="120"/>
+        <w:rPr/>
+      </w:pPr>
+      <w:r>
+        <w:rPr/>
+        <w:t>URL: https://lyle.smu.edu/~fmoore/index.htm, Title: Freeman Moore - SMU Spring 2017, Type: Duplicate</w:t>
+      </w:r>
+    </w:p>
+    <w:p>
+      <w:pPr>
+        <w:pStyle w:val="ListParagraph"/>
+        <w:spacing w:lineRule="auto" w:line="240" w:before="0" w:after="120"/>
+        <w:rPr/>
+      </w:pPr>
+      <w:r>
+        <w:rPr/>
+        <w:t>URL: https://lyle.smu.edu/~fmoore/misc/algorithm-1-7.pdf, Title: NONE, Type: OtherDocumentFormat</w:t>
+      </w:r>
+    </w:p>
+    <w:p>
+      <w:pPr>
+        <w:pStyle w:val="ListParagraph"/>
+        <w:spacing w:lineRule="auto" w:line="240" w:before="0" w:after="120"/>
+        <w:rPr/>
+      </w:pPr>
+      <w:r>
+        <w:rPr/>
+        <w:t>URL: https://tartarus.org/~martin/PorterStemmer/, Title: NONE, Type: OutgoingLink</w:t>
+      </w:r>
+    </w:p>
+    <w:p>
+      <w:pPr>
+        <w:pStyle w:val="ListParagraph"/>
+        <w:spacing w:lineRule="auto" w:line="240" w:before="0" w:after="120"/>
+        <w:rPr/>
+      </w:pPr>
+      <w:r>
+        <w:rPr/>
+        <w:t>URL: https://lyle.smu.edu/~fmoore, Title: NONE, Type: OtherDocumentFormat</w:t>
+      </w:r>
+    </w:p>
+    <w:p>
+      <w:pPr>
+        <w:pStyle w:val="ListParagraph"/>
+        <w:spacing w:lineRule="auto" w:line="240" w:before="0" w:after="120"/>
+        <w:rPr/>
+      </w:pPr>
+      <w:r>
+        <w:rPr/>
+        <w:t>URL: https://lyle.smu.edu/~fmoore/misc/count_letters_duplicate.txt, Title: NOT FOUND!, Type: CrawleableDocument</w:t>
+      </w:r>
+    </w:p>
+    <w:p>
+      <w:pPr>
+        <w:pStyle w:val="ListParagraph"/>
+        <w:spacing w:lineRule="auto" w:line="240" w:before="0" w:after="120"/>
+        <w:rPr/>
+      </w:pPr>
+      <w:r>
+        <w:rPr/>
+        <w:t>URL: https://lyle.smu.edu/~fmoore/misc/exam1.html", Title: NONE, Type: OtherDocumentFormat</w:t>
+      </w:r>
+    </w:p>
+    <w:p>
+      <w:pPr>
+        <w:pStyle w:val="ListParagraph"/>
+        <w:spacing w:lineRule="auto" w:line="240" w:before="0" w:after="120"/>
+        <w:rPr/>
+      </w:pPr>
+      <w:r>
+        <w:rPr/>
+        <w:t>URL: https://lyle.smu.edu/~fmoore/misc/levenshtein.html" target="_blank , Title: NONE, Type: OtherDocumentFormat</w:t>
+      </w:r>
+    </w:p>
+    <w:p>
+      <w:pPr>
+        <w:pStyle w:val="ListParagraph"/>
+        <w:spacing w:lineRule="auto" w:line="240" w:before="0" w:after="120"/>
+        <w:rPr/>
+      </w:pPr>
+      <w:r>
+        <w:rPr/>
+        <w:t>URL: https://lyle.smu.edu/~fmoore/misc/count_letters.txt, Title: NOT FOUND!, Type: Duplicate</w:t>
+      </w:r>
+    </w:p>
+    <w:p>
+      <w:pPr>
+        <w:pStyle w:val="ListParagraph"/>
+        <w:spacing w:lineRule="auto" w:line="240" w:before="0" w:after="120"/>
+        <w:rPr/>
+      </w:pPr>
+      <w:bookmarkStart w:id="0" w:name="__DdeLink__138_104242543"/>
+      <w:bookmarkEnd w:id="0"/>
+      <w:r>
+        <w:rPr/>
+        <w:t>URL: https://lyle.smu.edu/~fmoore/misc/excel-icon.jpg, Title: NONE, Type: ImageLink</w:t>
+      </w:r>
+    </w:p>
+    <w:p>
+      <w:pPr>
+        <w:pStyle w:val="ListParagraph"/>
+        <w:spacing w:lineRule="auto" w:line="240" w:before="0" w:after="120"/>
+        <w:rPr/>
+      </w:pPr>
+      <w:r>
+        <w:rPr/>
+        <w:t>URL: https://en.wikipedia.org/wiki/Tf*idf, Title: NONE, Type: OutgoingLink</w:t>
+      </w:r>
+    </w:p>
+    <w:p>
+      <w:pPr>
+        <w:pStyle w:val="ListParagraph"/>
+        <w:spacing w:lineRule="auto" w:line="240" w:before="0" w:after="120"/>
+        <w:rPr/>
+      </w:pPr>
+      <w:r>
+        <w:rPr/>
+        <w:t>URL: https://en.wikipedia.org/wiki/Document_classification, Title: NONE, Type: OutgoingLink</w:t>
+      </w:r>
+    </w:p>
+    <w:p>
+      <w:pPr>
+        <w:pStyle w:val="ListParagraph"/>
+        <w:spacing w:lineRule="auto" w:line="240" w:before="0" w:after="120"/>
+        <w:rPr/>
+      </w:pPr>
+      <w:r>
+        <w:rPr/>
+        <w:t>URL: https://lyle.smu.edu/~fmoore/misc/excel-examples.html, Title: CSE 5/7337 excel demo for March 21, Type: CrawleableDocument</w:t>
+      </w:r>
+    </w:p>
+    <w:p>
+      <w:pPr>
+        <w:pStyle w:val="ListParagraph"/>
+        <w:spacing w:lineRule="auto" w:line="240" w:before="0" w:after="120"/>
+        <w:rPr/>
+      </w:pPr>
+      <w:r>
+        <w:rPr/>
+        <w:t>URL: https://lyle.smu.edu/~fmoore/misc/mercator-article.pdf, Title: NONE, Type: OtherDocumentFormat</w:t>
+      </w:r>
+    </w:p>
+    <w:p>
+      <w:pPr>
+        <w:pStyle w:val="ListParagraph"/>
+        <w:spacing w:lineRule="auto" w:line="240" w:before="0" w:after="120"/>
+        <w:rPr/>
+      </w:pPr>
+      <w:r>
+        <w:rPr/>
+        <w:t>URL: https://lyle.smu.edu/~fmoore/mailto:fmoore@lyle.smu.edu, Title: NONE, Type: OtherDocumentFormat</w:t>
+      </w:r>
+    </w:p>
+    <w:p>
+      <w:pPr>
+        <w:pStyle w:val="ListParagraph"/>
+        <w:spacing w:lineRule="auto" w:line="240" w:before="0" w:after="120"/>
+        <w:rPr/>
+      </w:pPr>
+      <w:r>
+        <w:rPr/>
+        <w:t>URL: https://search.carrot2.org/stable/search, Title: NONE, Type: OutgoingLink</w:t>
+      </w:r>
+    </w:p>
+    <w:p>
+      <w:pPr>
+        <w:pStyle w:val="ListParagraph"/>
+        <w:spacing w:lineRule="auto" w:line="240" w:before="0" w:after="120"/>
+        <w:rPr/>
+      </w:pPr>
+      <w:r>
+        <w:rPr/>
+        <w:t>URL: https://www.smu.edu/EnrollmentServices/Registrar/Enrollment/FinalExamSchedule/Spring2017, Title: NONE, Type: OutgoingLink</w:t>
+      </w:r>
+    </w:p>
+    <w:p>
+      <w:pPr>
+        <w:pStyle w:val="ListParagraph"/>
+        <w:spacing w:lineRule="auto" w:line="240" w:before="0" w:after="120"/>
+        <w:rPr/>
+      </w:pPr>
+      <w:r>
+        <w:rPr/>
+        <w:t>URL: https://lyle.smu.edu/~fmoore/this_aint_gonna_work.htm, Title: NONE, Type: BrokenLink</w:t>
+      </w:r>
+    </w:p>
+    <w:p>
+      <w:pPr>
+        <w:pStyle w:val="ListParagraph"/>
+        <w:spacing w:lineRule="auto" w:line="240" w:before="0" w:after="120"/>
+        <w:rPr/>
+      </w:pPr>
+      <w:r>
+        <w:rPr/>
+        <w:t>URL: https://lyle.smu.edu/~fmoore/misc/jaccard_example.pdf, Title: NONE, Type: OtherDocumentFormat</w:t>
+      </w:r>
+    </w:p>
+    <w:p>
+      <w:pPr>
+        <w:pStyle w:val="ListParagraph"/>
+        <w:spacing w:lineRule="auto" w:line="240" w:before="0" w:after="120"/>
+        <w:rPr/>
+      </w:pPr>
+      <w:r>
+        <w:rPr/>
+        <w:t>URL: https://lyle.smu.edu/~fmoore/misc/google-and-or-example.jpg, Title: NONE, Type: ImageLink</w:t>
+      </w:r>
+    </w:p>
+    <w:p>
+      <w:pPr>
+        <w:pStyle w:val="ListParagraph"/>
+        <w:spacing w:lineRule="auto" w:line="240" w:before="0" w:after="120"/>
+        <w:rPr/>
+      </w:pPr>
+      <w:r>
+        <w:rPr/>
+        <w:t>URL: https://lyle.smu.edu/~fmoore/CSE5337_syllabus.pdf, Title: NONE, Type: OtherDocumentFormat</w:t>
+      </w:r>
+    </w:p>
+    <w:p>
+      <w:pPr>
+        <w:pStyle w:val="ListParagraph"/>
+        <w:spacing w:lineRule="auto" w:line="240" w:before="0" w:after="120"/>
+        <w:rPr/>
+      </w:pPr>
+      <w:r>
+        <w:rPr/>
+        <w:t>URL: https://lyle.smu.edu/~fmoore/, Title: Freeman Moore - SMU Spring 2017, Type: OtherDocumentFormat</w:t>
+      </w:r>
+    </w:p>
+    <w:p>
+      <w:pPr>
+        <w:pStyle w:val="ListParagraph"/>
+        <w:spacing w:lineRule="auto" w:line="240" w:before="0" w:after="120"/>
+        <w:rPr/>
+      </w:pPr>
+      <w:r>
+        <w:rPr/>
+        <w:t>URL: https://www.gedpage.com/soundex.html" target="_blank , Title: NONE, Type: OutgoingLink</w:t>
+      </w:r>
+    </w:p>
+    <w:p>
+      <w:pPr>
+        <w:pStyle w:val="ListParagraph"/>
+        <w:spacing w:lineRule="auto" w:line="240" w:before="0" w:after="120"/>
+        <w:rPr/>
+      </w:pPr>
+      <w:r>
+        <w:rPr/>
+        <w:t>URL: https://lyle.smu.edu/~fmoore/index_duplicate.htm, Title: Freeman Moore - SMU Spring 2017, Type: Duplicate</w:t>
+      </w:r>
+    </w:p>
+    <w:p>
+      <w:pPr>
+        <w:pStyle w:val="ListParagraph"/>
+        <w:spacing w:lineRule="auto" w:line="240" w:before="0" w:after="120"/>
+        <w:rPr/>
+      </w:pPr>
+      <w:r>
+        <w:rPr/>
+        <w:t>URL: https://lyle.smu.edu/~fmoore/misc/page113-ex2.xlsx, Title: NONE, Type: OtherDocumentFormat</w:t>
+      </w:r>
+    </w:p>
+    <w:p>
+      <w:pPr>
+        <w:pStyle w:val="ListParagraph"/>
+        <w:spacing w:lineRule="auto" w:line="240" w:before="0" w:after="120"/>
+        <w:rPr/>
+      </w:pPr>
+      <w:r>
+        <w:rPr/>
+        <w:t>URL: https://lyle.smu.edu/~fmoore/schedule.htm, Title: SMU CSE 5337/7337 Spring 2017 Schedule, Type: CrawleableDocument</w:t>
+      </w:r>
+    </w:p>
+    <w:p>
+      <w:pPr>
+        <w:pStyle w:val="ListParagraph"/>
+        <w:spacing w:lineRule="auto" w:line="240" w:before="0" w:after="120"/>
+        <w:rPr/>
+      </w:pPr>
+      <w:r>
+        <w:rPr/>
+        <w:t>URL: https://lyle.smu.edu/~fmoore/does_not_exist.htm, Title: NONE, Type: BrokenLink</w:t>
+      </w:r>
+    </w:p>
+    <w:p>
+      <w:pPr>
+        <w:pStyle w:val="ListParagraph"/>
+        <w:spacing w:lineRule="auto" w:line="240" w:before="0" w:after="120"/>
+        <w:rPr/>
+      </w:pPr>
+      <w:r>
+        <w:rPr/>
+        <w:t>URL: https://lyle.smu.edu/~fmoore/misc/permutermindex-example.jpg, Title: NONE, Type: ImageLink</w:t>
+      </w:r>
+    </w:p>
+    <w:p>
+      <w:pPr>
+        <w:pStyle w:val="ListParagraph"/>
+        <w:spacing w:lineRule="auto" w:line="240" w:before="0" w:after="120"/>
+        <w:rPr/>
+      </w:pPr>
+      <w:r>
+        <w:rPr/>
+        <w:t>URL: https://lyle.smu.edu/~fmoore/misc/word-morphing-puzzle.pdf, Title: NONE, Type: OtherDocumentFormat</w:t>
+      </w:r>
+    </w:p>
+    <w:p>
+      <w:pPr>
+        <w:pStyle w:val="ListParagraph"/>
+        <w:spacing w:lineRule="auto" w:line="240" w:before="0" w:after="120"/>
+        <w:rPr/>
+      </w:pPr>
+      <w:r>
+        <w:rPr/>
+      </w:r>
+    </w:p>
+    <w:p>
+      <w:pPr>
+        <w:pStyle w:val="ListParagraph"/>
+        <w:spacing w:lineRule="auto" w:line="240" w:before="0" w:after="120"/>
+        <w:rPr/>
+      </w:pPr>
+      <w:r>
+        <w:rPr/>
+        <w:t>Outgoing links:</w:t>
+      </w:r>
+    </w:p>
+    <w:p>
+      <w:pPr>
+        <w:pStyle w:val="ListParagraph"/>
+        <w:spacing w:lineRule="auto" w:line="240" w:before="0" w:after="120"/>
+        <w:rPr/>
+      </w:pPr>
+      <w:r>
+        <w:rPr/>
+        <w:t>URL: https://9ol.es/porter_js_demo.html, Title: NONE, Type: OutgoingLink</w:t>
+      </w:r>
+    </w:p>
+    <w:p>
+      <w:pPr>
+        <w:pStyle w:val="ListParagraph"/>
+        <w:spacing w:lineRule="auto" w:line="240" w:before="0" w:after="120"/>
+        <w:rPr/>
+      </w:pPr>
+      <w:r>
+        <w:rPr/>
+        <w:t>URL: https://lucene.apache.org/core/, Title: NONE, Type: OutgoingLink</w:t>
+      </w:r>
+    </w:p>
+    <w:p>
+      <w:pPr>
+        <w:pStyle w:val="ListParagraph"/>
+        <w:spacing w:lineRule="auto" w:line="240" w:before="0" w:after="120"/>
+        <w:rPr/>
+      </w:pPr>
+      <w:r>
+        <w:rPr/>
         <w:t>URL: https://www.gedpage.com/soundex.html, Title: NONE, Type: OutgoingLink</w:t>
       </w:r>
     </w:p>
@@ -389,105 +812,6 @@
       </w:pPr>
       <w:r>
         <w:rPr/>
-        <w:t>URL: https://lyle.smu.edu/~fmoore/misc/tokenizing_exercise.pdf, Title: NONE, Type: OtherDocumentFormat</w:t>
-      </w:r>
-    </w:p>
-    <w:p>
-      <w:pPr>
-        <w:pStyle w:val="ListParagraph"/>
-        <w:spacing w:lineRule="auto" w:line="240" w:before="0" w:after="120"/>
-        <w:rPr/>
-      </w:pPr>
-      <w:r>
-        <w:rPr/>
-        <w:t>URL: https://lyle.smu.edu/~fmoore/index.htm, Title: Freeman Moore - SMU Spring 2017, Type: Duplicate</w:t>
-      </w:r>
-    </w:p>
-    <w:p>
-      <w:pPr>
-        <w:pStyle w:val="ListParagraph"/>
-        <w:spacing w:lineRule="auto" w:line="240" w:before="0" w:after="120"/>
-        <w:rPr/>
-      </w:pPr>
-      <w:r>
-        <w:rPr/>
-        <w:t>URL: https://lyle.smu.edu/~fmoore/misc/algorithm-1-7.pdf, Title: NONE, Type: OtherDocumentFormat</w:t>
-      </w:r>
-    </w:p>
-    <w:p>
-      <w:pPr>
-        <w:pStyle w:val="ListParagraph"/>
-        <w:spacing w:lineRule="auto" w:line="240" w:before="0" w:after="120"/>
-        <w:rPr/>
-      </w:pPr>
-      <w:r>
-        <w:rPr/>
-        <w:t>URL: https://lyle.smu.edu/~fmoore, Title: NONE, Type: OtherDocumentFormat</w:t>
-      </w:r>
-    </w:p>
-    <w:p>
-      <w:pPr>
-        <w:pStyle w:val="ListParagraph"/>
-        <w:spacing w:lineRule="auto" w:line="240" w:before="0" w:after="120"/>
-        <w:rPr/>
-      </w:pPr>
-      <w:r>
-        <w:rPr/>
-        <w:t>URL: https://lyle.smu.edu/~fmoore/misc/count_letters_duplicate.txt, Title: NOT FOUND!, Type: Duplicate</w:t>
-      </w:r>
-    </w:p>
-    <w:p>
-      <w:pPr>
-        <w:pStyle w:val="ListParagraph"/>
-        <w:spacing w:lineRule="auto" w:line="240" w:before="0" w:after="120"/>
-        <w:rPr/>
-      </w:pPr>
-      <w:r>
-        <w:rPr/>
-        <w:t>URL: https://lyle.smu.edu/~fmoore/misc/count_letters.txt, Title: NOT FOUND!, Type: CrawleableDocument</w:t>
-      </w:r>
-    </w:p>
-    <w:p>
-      <w:pPr>
-        <w:pStyle w:val="ListParagraph"/>
-        <w:spacing w:lineRule="auto" w:line="240" w:before="0" w:after="120"/>
-        <w:rPr/>
-      </w:pPr>
-      <w:r>
-        <w:rPr/>
-        <w:t>URL: https://lyle.smu.edu/~fmoore/schedule.htm, Title: SMU CSE 5337/7337 Spring 2017 Schedule, Type: CrawleableDocument</w:t>
-      </w:r>
-    </w:p>
-    <w:p>
-      <w:pPr>
-        <w:pStyle w:val="ListParagraph"/>
-        <w:spacing w:lineRule="auto" w:line="240" w:before="0" w:after="120"/>
-        <w:rPr/>
-      </w:pPr>
-      <w:r>
-        <w:rPr/>
-        <w:t>URL: https://lyle.smu.edu/~fmoore/misc/mercator-article.pdf, Title: NONE, Type: OtherDocumentFormat</w:t>
-      </w:r>
-    </w:p>
-    <w:p>
-      <w:pPr>
-        <w:pStyle w:val="ListParagraph"/>
-        <w:spacing w:lineRule="auto" w:line="240" w:before="0" w:after="120"/>
-        <w:rPr/>
-      </w:pPr>
-      <w:r>
-        <w:rPr/>
-        <w:t>URL: https://lyle.smu.edu/~fmoore/mailto:fmoore@lyle.smu.edu, Title: NONE, Type: OtherDocumentFormat</w:t>
-      </w:r>
-    </w:p>
-    <w:p>
-      <w:pPr>
-        <w:pStyle w:val="ListParagraph"/>
-        <w:spacing w:lineRule="auto" w:line="240" w:before="0" w:after="120"/>
-        <w:rPr/>
-      </w:pPr>
-      <w:r>
-        <w:rPr/>
         <w:t>URL: https://www.smu.edu/EnrollmentServices/Registrar/Enrollment/FinalExamSchedule/Spring2017, Title: NONE, Type: OutgoingLink</w:t>
       </w:r>
     </w:p>
@@ -499,160 +823,51 @@
       </w:pPr>
       <w:r>
         <w:rPr/>
-        <w:t>URL: https://lyle.smu.edu/~fmoore/this_aint_gonna_work.htm, Title: NONE, Type: BrokenLink</w:t>
-      </w:r>
-    </w:p>
-    <w:p>
-      <w:pPr>
-        <w:pStyle w:val="ListParagraph"/>
-        <w:spacing w:lineRule="auto" w:line="240" w:before="0" w:after="120"/>
-        <w:rPr/>
-      </w:pPr>
-      <w:r>
-        <w:rPr/>
-        <w:t>URL: https://lyle.smu.edu/~fmoore/misc/jaccard_example.pdf, Title: NONE, Type: OtherDocumentFormat</w:t>
-      </w:r>
-    </w:p>
-    <w:p>
-      <w:pPr>
-        <w:pStyle w:val="ListParagraph"/>
-        <w:spacing w:lineRule="auto" w:line="240" w:before="0" w:after="120"/>
-        <w:rPr/>
-      </w:pPr>
-      <w:r>
-        <w:rPr/>
-        <w:t>URL: https://lyle.smu.edu/~fmoore/misc/google-and-or-example.jpg, Title: NONE, Type: ImageLink</w:t>
-      </w:r>
-    </w:p>
-    <w:p>
-      <w:pPr>
-        <w:pStyle w:val="ListParagraph"/>
-        <w:spacing w:lineRule="auto" w:line="240" w:before="0" w:after="120"/>
-        <w:rPr/>
-      </w:pPr>
-      <w:r>
-        <w:rPr/>
-        <w:t>URL: https://lyle.smu.edu/~fmoore/CSE5337_syllabus.pdf, Title: NONE, Type: OtherDocumentFormat</w:t>
-      </w:r>
-    </w:p>
-    <w:p>
-      <w:pPr>
-        <w:pStyle w:val="ListParagraph"/>
-        <w:spacing w:lineRule="auto" w:line="240" w:before="0" w:after="120"/>
-        <w:rPr/>
-      </w:pPr>
-      <w:r>
-        <w:rPr/>
-        <w:t>URL: https://lyle.smu.edu/~fmoore/, Title: Freeman Moore - SMU Spring 2017, Type: OtherDocumentFormat</w:t>
-      </w:r>
-    </w:p>
-    <w:p>
-      <w:pPr>
-        <w:pStyle w:val="ListParagraph"/>
-        <w:spacing w:lineRule="auto" w:line="240" w:before="0" w:after="120"/>
-        <w:rPr/>
-      </w:pPr>
-      <w:r>
-        <w:rPr/>
-        <w:t>URL: https://lyle.smu.edu/~fmoore/index_duplicate.htm, Title: Freeman Moore - SMU Spring 2017, Type: Duplicate</w:t>
-      </w:r>
-    </w:p>
-    <w:p>
-      <w:pPr>
-        <w:pStyle w:val="ListParagraph"/>
-        <w:spacing w:lineRule="auto" w:line="240" w:before="0" w:after="120"/>
-        <w:rPr/>
-      </w:pPr>
-      <w:r>
-        <w:rPr/>
-        <w:t>URL: https://lyle.smu.edu/~fmoore/misc/levenshtein.html, Title: Levenshtein Distance demo, Type: CrawleableDocument</w:t>
-      </w:r>
-    </w:p>
-    <w:p>
-      <w:pPr>
-        <w:pStyle w:val="ListParagraph"/>
-        <w:spacing w:lineRule="auto" w:line="240" w:before="0" w:after="120"/>
-        <w:rPr/>
-      </w:pPr>
-      <w:r>
-        <w:rPr/>
-        <w:t>URL: https://lyle.smu.edu/~fmoore/does_not_exist.htm, Title: NONE, Type: BrokenLink</w:t>
-      </w:r>
-    </w:p>
-    <w:p>
-      <w:pPr>
-        <w:pStyle w:val="ListParagraph"/>
-        <w:spacing w:lineRule="auto" w:line="240" w:before="0" w:after="120"/>
-        <w:rPr/>
-      </w:pPr>
-      <w:r>
-        <w:rPr/>
-        <w:t>URL: https://lyle.smu.edu/~fmoore/misc/permutermindex-example.jpg, Title: NONE, Type: ImageLink</w:t>
-      </w:r>
-    </w:p>
-    <w:p>
-      <w:pPr>
-        <w:pStyle w:val="ListParagraph"/>
-        <w:spacing w:lineRule="auto" w:line="240" w:before="0" w:after="120"/>
-        <w:rPr/>
-      </w:pPr>
-      <w:r>
-        <w:rPr/>
-        <w:t>URL: https://lyle.smu.edu/~fmoore/misc/word-morphing-puzzle.pdf, Title: NONE, Type: OtherDocumentFormat</w:t>
-      </w:r>
-    </w:p>
-    <w:p>
-      <w:pPr>
-        <w:pStyle w:val="ListParagraph"/>
-        <w:spacing w:lineRule="auto" w:line="240" w:before="0" w:after="120"/>
-        <w:rPr/>
-      </w:pPr>
-      <w:r>
-        <w:rPr/>
-      </w:r>
-    </w:p>
-    <w:p>
-      <w:pPr>
-        <w:pStyle w:val="ListParagraph"/>
-        <w:spacing w:lineRule="auto" w:line="240" w:before="0" w:after="120"/>
-        <w:rPr/>
-      </w:pPr>
-      <w:r>
-        <w:rPr/>
-        <w:t>Outgoing links:</w:t>
-      </w:r>
-    </w:p>
-    <w:p>
-      <w:pPr>
-        <w:pStyle w:val="ListParagraph"/>
-        <w:spacing w:lineRule="auto" w:line="240" w:before="0" w:after="120"/>
-        <w:rPr/>
-      </w:pPr>
-      <w:r>
-        <w:rPr/>
-        <w:t>URL: https://9ol.es/porter_js_demo.html, Title: NONE, Type: OutgoingLink</w:t>
-      </w:r>
-    </w:p>
-    <w:p>
-      <w:pPr>
-        <w:pStyle w:val="ListParagraph"/>
-        <w:spacing w:lineRule="auto" w:line="240" w:before="0" w:after="120"/>
-        <w:rPr/>
-      </w:pPr>
-      <w:r>
-        <w:rPr/>
-        <w:t>URL: https://www.gedpage.com/soundex.html, Title: NONE, Type: OutgoingLink</w:t>
-      </w:r>
-    </w:p>
-    <w:p>
-      <w:pPr>
-        <w:pStyle w:val="ListParagraph"/>
-        <w:spacing w:lineRule="auto" w:line="240" w:before="0" w:after="120"/>
-        <w:rPr/>
-      </w:pPr>
-      <w:r>
-        <w:rPr/>
-        <w:t>URL: https://www.smu.edu/EnrollmentServices/Registrar/Enrollment/FinalExamSchedule/Spring2017, Title: NONE, Type: OutgoingLink</w:t>
+        <w:t>URL: https://search.carrot2.org/stable/search, Title: NONE, Type: OutgoingLink</w:t>
+      </w:r>
+    </w:p>
+    <w:p>
+      <w:pPr>
+        <w:pStyle w:val="ListParagraph"/>
+        <w:spacing w:lineRule="auto" w:line="240" w:before="0" w:after="120"/>
+        <w:rPr/>
+      </w:pPr>
+      <w:r>
+        <w:rPr/>
+        <w:t>URL: https://en.wikipedia.org/wiki/Stop_words, Title: NONE, Type: OutgoingLink</w:t>
+      </w:r>
+    </w:p>
+    <w:p>
+      <w:pPr>
+        <w:pStyle w:val="ListParagraph"/>
+        <w:spacing w:lineRule="auto" w:line="240" w:before="0" w:after="120"/>
+        <w:rPr/>
+      </w:pPr>
+      <w:r>
+        <w:rPr/>
+        <w:t>URL: https://smu.instructure.com, Title: NONE, Type: OutgoingLink</w:t>
+      </w:r>
+    </w:p>
+    <w:p>
+      <w:pPr>
+        <w:pStyle w:val="ListParagraph"/>
+        <w:spacing w:lineRule="auto" w:line="240" w:before="0" w:after="120"/>
+        <w:rPr/>
+      </w:pPr>
+      <w:r>
+        <w:rPr/>
+        <w:t>URL: https://en.wikipedia.org/wiki/Tf*idf, Title: NONE, Type: OutgoingLink</w:t>
+      </w:r>
+    </w:p>
+    <w:p>
+      <w:pPr>
+        <w:pStyle w:val="ListParagraph"/>
+        <w:spacing w:lineRule="auto" w:line="240" w:before="0" w:after="120"/>
+        <w:rPr/>
+      </w:pPr>
+      <w:r>
+        <w:rPr/>
+        <w:t>URL: https://en.wikipedia.org/wiki/Document_classification, Title: NONE, Type: OutgoingLink</w:t>
       </w:r>
     </w:p>
     <w:p>
@@ -728,13 +943,11 @@
           <w:t>https://lyle.smu.edu/~fmoore/</w:t>
         </w:r>
       </w:hyperlink>
+      <w:r>
+        <w:rPr/>
+        <w:t xml:space="preserve"> and </w:t>
+      </w:r>
       <w:hyperlink r:id="rId3">
-        <w:r>
-          <w:rPr/>
-          <w:t xml:space="preserve"> and </w:t>
-        </w:r>
-      </w:hyperlink>
-      <w:hyperlink r:id="rId4">
         <w:r>
           <w:rPr>
             <w:rStyle w:val="InternetLink"/>
@@ -742,12 +955,10 @@
           <w:t>https://lyle.smu.edu/~fmoore/index.htm</w:t>
         </w:r>
       </w:hyperlink>
-      <w:hyperlink r:id="rId5">
-        <w:r>
-          <w:rPr/>
-          <w:t xml:space="preserve"> are not considered as the same URL. The fact that both of these URLs direct the user to the same document depends only on the web server configuration. If the crawler is designed to work with any server, the assumption that they always direct to the same document cannot be made.</w:t>
-        </w:r>
-      </w:hyperlink>
+      <w:r>
+        <w:rPr/>
+        <w:t xml:space="preserve"> are not considered as the same URL. The fact that both of these URLs direct the user to the same document depends only on the web server configuration. If the crawler is designed to work with any server, the assumption that they always direct to the same document cannot be made.</w:t>
+      </w:r>
     </w:p>
     <w:p>
       <w:pPr>
@@ -923,7 +1134,15 @@
       </w:pPr>
       <w:r>
         <w:rPr/>
-        <w:t>There are 3 different graphic files:</w:t>
+        <w:t xml:space="preserve">There are </w:t>
+      </w:r>
+      <w:r>
+        <w:rPr/>
+        <w:t>4</w:t>
+      </w:r>
+      <w:r>
+        <w:rPr/>
+        <w:t xml:space="preserve"> different graphic files:</w:t>
       </w:r>
     </w:p>
     <w:p>
@@ -967,17 +1186,36 @@
       </w:pPr>
       <w:r>
         <w:rPr/>
-      </w:r>
-    </w:p>
-    <w:p>
-      <w:pPr>
-        <w:pStyle w:val="ListParagraph"/>
-        <w:spacing w:lineRule="auto" w:line="240" w:before="0" w:after="120"/>
-        <w:rPr/>
-      </w:pPr>
-      <w:r>
-        <w:rPr/>
-        <w:t>There are 5 total occurences of these files.</w:t>
+        <w:t>URL: https://lyle.smu.edu/~fmoore/misc/excel-icon.jpg, Title: NONE, Type: ImageLink</w:t>
+      </w:r>
+    </w:p>
+    <w:p>
+      <w:pPr>
+        <w:pStyle w:val="ListParagraph"/>
+        <w:spacing w:lineRule="auto" w:line="240" w:before="0" w:after="120"/>
+        <w:rPr/>
+      </w:pPr>
+      <w:r>
+        <w:rPr/>
+      </w:r>
+    </w:p>
+    <w:p>
+      <w:pPr>
+        <w:pStyle w:val="ListParagraph"/>
+        <w:spacing w:lineRule="auto" w:line="240" w:before="0" w:after="120"/>
+        <w:rPr/>
+      </w:pPr>
+      <w:r>
+        <w:rPr/>
+        <w:t xml:space="preserve">There are </w:t>
+      </w:r>
+      <w:r>
+        <w:rPr/>
+        <w:t>6</w:t>
+      </w:r>
+      <w:r>
+        <w:rPr/>
+        <w:t xml:space="preserve"> total occurences of these files.</w:t>
       </w:r>
     </w:p>
     <w:p>
@@ -1064,18 +1302,7 @@
           <w:color w:val="000000"/>
           <w:spacing w:val="0"/>
         </w:rPr>
-        <w:t>!"#$%&amp;'()*+,-./:;&lt;=&gt;?@[\]^_`{|}~</w:t>
-      </w:r>
-      <w:r>
-        <w:rPr>
-          <w:b w:val="false"/>
-          <w:i w:val="false"/>
-          <w:caps w:val="false"/>
-          <w:smallCaps w:val="false"/>
-          <w:color w:val="000000"/>
-          <w:spacing w:val="0"/>
-        </w:rPr>
-        <w:t>)</w:t>
+        <w:t>!"#$%&amp;'()*+,-./:;&lt;=&gt;?@[\]^_`{|}~)</w:t>
       </w:r>
       <w:r>
         <w:rPr/>
@@ -1572,7 +1799,7 @@
         <w:pStyle w:val="ListParagraph"/>
         <w:spacing w:lineRule="auto" w:line="240" w:before="0" w:after="120"/>
         <w:rPr>
-          <w:rFonts w:cs="Times New Roman" w:ascii="Calibri" w:hAnsi="Calibri"/>
+          <w:rFonts w:cs="Times New Roman"/>
           <w:color w:val="000000"/>
           <w:sz w:val="22"/>
           <w:szCs w:val="22"/>
@@ -1580,7 +1807,7 @@
       </w:pPr>
       <w:r>
         <w:rPr>
-          <w:rFonts w:cs="Times New Roman" w:ascii="Calibri" w:hAnsi="Calibri"/>
+          <w:rFonts w:cs="Times New Roman"/>
           <w:color w:val="000000"/>
           <w:sz w:val="22"/>
           <w:szCs w:val="22"/>
@@ -1627,26 +1854,6 @@
           <w:szCs w:val="24"/>
         </w:rPr>
         <w:t>(END)</w:t>
-      </w:r>
-    </w:p>
-    <w:p>
-      <w:pPr>
-        <w:pStyle w:val="Normal"/>
-        <w:spacing w:lineRule="auto" w:line="240" w:before="0" w:after="120"/>
-        <w:rPr>
-          <w:rFonts w:cs="Times New Roman" w:ascii="Times New Roman" w:hAnsi="Times New Roman"/>
-          <w:color w:val="000000"/>
-          <w:sz w:val="24"/>
-          <w:szCs w:val="24"/>
-        </w:rPr>
-      </w:pPr>
-      <w:r>
-        <w:rPr>
-          <w:rFonts w:cs="Times New Roman" w:ascii="Times New Roman" w:hAnsi="Times New Roman"/>
-          <w:color w:val="000000"/>
-          <w:sz w:val="24"/>
-          <w:szCs w:val="24"/>
-        </w:rPr>
       </w:r>
     </w:p>
     <w:p>
@@ -2193,7 +2400,7 @@
     </w:pPr>
     <w:rPr>
       <w:rFonts w:ascii="Calibri" w:hAnsi="Calibri" w:eastAsia="Droid Sans Fallback" w:cs="Calibri"/>
-      <w:color w:val="auto"/>
+      <w:color w:val="00000A"/>
       <w:sz w:val="22"/>
       <w:szCs w:val="22"/>
       <w:lang w:val="en-US" w:eastAsia="en-US" w:bidi="ar-SA"/>
@@ -2235,6 +2442,30 @@
     <w:name w:val="Bullets"/>
     <w:rPr>
       <w:rFonts w:ascii="OpenSymbol" w:hAnsi="OpenSymbol" w:eastAsia="OpenSymbol" w:cs="OpenSymbol"/>
+    </w:rPr>
+  </w:style>
+  <w:style w:type="character" w:styleId="ListLabel1">
+    <w:name w:val="ListLabel 1"/>
+    <w:rPr>
+      <w:rFonts w:cs="Symbol"/>
+    </w:rPr>
+  </w:style>
+  <w:style w:type="character" w:styleId="ListLabel2">
+    <w:name w:val="ListLabel 2"/>
+    <w:rPr>
+      <w:rFonts w:cs="OpenSymbol"/>
+    </w:rPr>
+  </w:style>
+  <w:style w:type="character" w:styleId="ListLabel3">
+    <w:name w:val="ListLabel 3"/>
+    <w:rPr>
+      <w:rFonts w:cs="Symbol"/>
+    </w:rPr>
+  </w:style>
+  <w:style w:type="character" w:styleId="ListLabel4">
+    <w:name w:val="ListLabel 4"/>
+    <w:rPr>
+      <w:rFonts w:cs="OpenSymbol"/>
     </w:rPr>
   </w:style>
   <w:style w:type="paragraph" w:styleId="Heading">

</xml_diff>